<commit_message>
updated report on chatbot
</commit_message>
<xml_diff>
--- a/Chatbot-Ashley/report.docx
+++ b/Chatbot-Ashley/report.docx
@@ -1,6 +1,6 @@
 
 <file path=word/document.xml><?xml version="1.0" encoding="utf-8"?>
-<w:document xmlns:wpc="http://schemas.microsoft.com/office/word/2010/wordprocessingCanvas" xmlns:cx="http://schemas.microsoft.com/office/drawing/2014/chartex" xmlns:cx1="http://schemas.microsoft.com/office/drawing/2015/9/8/chartex" xmlns:cx2="http://schemas.microsoft.com/office/drawing/2015/10/21/chartex" xmlns:cx3="http://schemas.microsoft.com/office/drawing/2016/5/9/chartex" xmlns:cx4="http://schemas.microsoft.com/office/drawing/2016/5/10/chartex" xmlns:cx5="http://schemas.microsoft.com/office/drawing/2016/5/11/chartex" xmlns:cx6="http://schemas.microsoft.com/office/drawing/2016/5/12/chartex" xmlns:cx7="http://schemas.microsoft.com/office/drawing/2016/5/13/chartex" xmlns:cx8="http://schemas.microsoft.com/office/drawing/2016/5/14/chartex" xmlns:mc="http://schemas.openxmlformats.org/markup-compatibility/2006" xmlns:aink="http://schemas.microsoft.com/office/drawing/2016/ink" xmlns:am3d="http://schemas.microsoft.com/office/drawing/2017/model3d" xmlns:o="urn:schemas-microsoft-com:office:office" xmlns:r="http://schemas.openxmlformats.org/officeDocument/2006/relationships" xmlns:m="http://schemas.openxmlformats.org/officeDocument/2006/math" xmlns:v="urn:schemas-microsoft-com:vml" xmlns:wp14="http://schemas.microsoft.com/office/word/2010/wordprocessingDrawing" xmlns:wp="http://schemas.openxmlformats.org/drawingml/2006/wordprocessingDrawing" xmlns:w10="urn:schemas-microsoft-com:office:word" xmlns:w="http://schemas.openxmlformats.org/wordprocessingml/2006/main" xmlns:w14="http://schemas.microsoft.com/office/word/2010/wordml" xmlns:w15="http://schemas.microsoft.com/office/word/2012/wordml" xmlns:w16cex="http://schemas.microsoft.com/office/word/2018/wordml/cex" xmlns:w16cid="http://schemas.microsoft.com/office/word/2016/wordml/cid" xmlns:w16="http://schemas.microsoft.com/office/word/2018/wordml" xmlns:w16se="http://schemas.microsoft.com/office/word/2015/wordml/symex" xmlns:wpg="http://schemas.microsoft.com/office/word/2010/wordprocessingGroup" xmlns:wpi="http://schemas.microsoft.com/office/word/2010/wordprocessingInk" xmlns:wne="http://schemas.microsoft.com/office/word/2006/wordml" xmlns:wps="http://schemas.microsoft.com/office/word/2010/wordprocessingShape" mc:Ignorable="w14 w15 w16se w16cid w16 w16cex wp14">
+<w:document xmlns:wpc="http://schemas.microsoft.com/office/word/2010/wordprocessingCanvas" xmlns:cx="http://schemas.microsoft.com/office/drawing/2014/chartex" xmlns:cx1="http://schemas.microsoft.com/office/drawing/2015/9/8/chartex" xmlns:cx2="http://schemas.microsoft.com/office/drawing/2015/10/21/chartex" xmlns:cx3="http://schemas.microsoft.com/office/drawing/2016/5/9/chartex" xmlns:cx4="http://schemas.microsoft.com/office/drawing/2016/5/10/chartex" xmlns:cx5="http://schemas.microsoft.com/office/drawing/2016/5/11/chartex" xmlns:cx6="http://schemas.microsoft.com/office/drawing/2016/5/12/chartex" xmlns:cx7="http://schemas.microsoft.com/office/drawing/2016/5/13/chartex" xmlns:cx8="http://schemas.microsoft.com/office/drawing/2016/5/14/chartex" xmlns:mc="http://schemas.openxmlformats.org/markup-compatibility/2006" xmlns:aink="http://schemas.microsoft.com/office/drawing/2016/ink" xmlns:am3d="http://schemas.microsoft.com/office/drawing/2017/model3d" xmlns:o="urn:schemas-microsoft-com:office:office" xmlns:r="http://schemas.openxmlformats.org/officeDocument/2006/relationships" xmlns:m="http://schemas.openxmlformats.org/officeDocument/2006/math" xmlns:v="urn:schemas-microsoft-com:vml" xmlns:wp14="http://schemas.microsoft.com/office/word/2010/wordprocessingDrawing" xmlns:wp="http://schemas.openxmlformats.org/drawingml/2006/wordprocessingDrawing" xmlns:w10="urn:schemas-microsoft-com:office:word" xmlns:w="http://schemas.openxmlformats.org/wordprocessingml/2006/main" xmlns:w14="http://schemas.microsoft.com/office/word/2010/wordml" xmlns:w15="http://schemas.microsoft.com/office/word/2012/wordml" xmlns:w16cex="http://schemas.microsoft.com/office/word/2018/wordml/cex" xmlns:w16cid="http://schemas.microsoft.com/office/word/2016/wordml/cid" xmlns:w16="http://schemas.microsoft.com/office/word/2018/wordml" xmlns:w16sdtdh="http://schemas.microsoft.com/office/word/2020/wordml/sdtdatahash" xmlns:w16se="http://schemas.microsoft.com/office/word/2015/wordml/symex" xmlns:wpg="http://schemas.microsoft.com/office/word/2010/wordprocessingGroup" xmlns:wpi="http://schemas.microsoft.com/office/word/2010/wordprocessingInk" xmlns:wne="http://schemas.microsoft.com/office/word/2006/wordml" xmlns:wps="http://schemas.microsoft.com/office/word/2010/wordprocessingShape" mc:Ignorable="w14 w15 w16se w16cid w16 w16cex w16sdtdh wp14">
   <w:body>
     <w:sdt>
       <w:sdtPr>
@@ -10,6 +10,7 @@
           <w:docPartUnique/>
         </w:docPartObj>
       </w:sdtPr>
+      <w:sdtEndPr/>
       <w:sdtContent>
         <w:p>
           <w:r>
@@ -60,14 +61,27 @@
                                 <w:r>
                                   <w:t xml:space="preserve">Figure </w:t>
                                 </w:r>
-                                <w:fldSimple w:instr=" SEQ Figure \* ARABIC ">
-                                  <w:r>
-                                    <w:rPr>
-                                      <w:noProof/>
-                                    </w:rPr>
-                                    <w:t>1</w:t>
-                                  </w:r>
-                                </w:fldSimple>
+                                <w:r>
+                                  <w:fldChar w:fldCharType="begin"/>
+                                </w:r>
+                                <w:r>
+                                  <w:instrText xml:space="preserve"> SEQ Figure \* ARABIC </w:instrText>
+                                </w:r>
+                                <w:r>
+                                  <w:fldChar w:fldCharType="separate"/>
+                                </w:r>
+                                <w:r>
+                                  <w:rPr>
+                                    <w:noProof/>
+                                  </w:rPr>
+                                  <w:t>1</w:t>
+                                </w:r>
+                                <w:r>
+                                  <w:rPr>
+                                    <w:noProof/>
+                                  </w:rPr>
+                                  <w:fldChar w:fldCharType="end"/>
+                                </w:r>
                                 <w:r>
                                   <w:t>HW7</w:t>
                                 </w:r>
@@ -509,6 +523,7 @@
                                     <w15:appearance w15:val="hidden"/>
                                     <w:text/>
                                   </w:sdtPr>
+                                  <w:sdtEndPr/>
                                   <w:sdtContent>
                                     <w:p>
                                       <w:pPr>
@@ -533,7 +548,6 @@
                                     </w:p>
                                   </w:sdtContent>
                                 </w:sdt>
-                                <w:bookmarkStart w:id="0" w:name="_GoBack" w:displacedByCustomXml="next"/>
                                 <w:sdt>
                                   <w:sdtPr>
                                     <w:rPr>
@@ -549,6 +563,7 @@
                                     <w15:appearance w15:val="hidden"/>
                                     <w:text/>
                                   </w:sdtPr>
+                                  <w:sdtEndPr/>
                                   <w:sdtContent>
                                     <w:p>
                                       <w:pPr>
@@ -573,7 +588,6 @@
                                     </w:p>
                                   </w:sdtContent>
                                 </w:sdt>
-                                <w:bookmarkEnd w:id="0" w:displacedByCustomXml="prev"/>
                               </w:txbxContent>
                             </wps:txbx>
                             <wps:bodyPr rot="0" spcFirstLastPara="0" vertOverflow="overflow" horzOverflow="overflow" vert="horz" wrap="square" lIns="45720" tIns="45720" rIns="45720" bIns="45720" numCol="1" spcCol="0" rtlCol="0" fromWordArt="0" anchor="t" anchorCtr="0" forceAA="0" compatLnSpc="1">
@@ -611,7 +625,6 @@
                                       <w:szCs w:val="36"/>
                                     </w:rPr>
                                   </w:pPr>
-                                  <w:proofErr w:type="spellStart"/>
                                   <w:r>
                                     <w:rPr>
                                       <w:color w:val="E7E6E6" w:themeColor="background2"/>
@@ -619,17 +632,7 @@
                                       <w:sz w:val="36"/>
                                       <w:szCs w:val="36"/>
                                     </w:rPr>
-                                    <w:t>Farzin</w:t>
-                                  </w:r>
-                                  <w:proofErr w:type="spellEnd"/>
-                                  <w:r>
-                                    <w:rPr>
-                                      <w:color w:val="E7E6E6" w:themeColor="background2"/>
-                                      <w:spacing w:val="20"/>
-                                      <w:sz w:val="36"/>
-                                      <w:szCs w:val="36"/>
-                                    </w:rPr>
-                                    <w:t xml:space="preserve"> Amiri, Trishal Varma</w:t>
+                                    <w:t>Trishal Varma</w:t>
                                   </w:r>
                                 </w:p>
                               </w:txbxContent>
@@ -688,6 +691,10 @@
                         </v:line>
                       </v:group>
                     </v:group>
+                    <v:shapetype id="_x0000_t202" coordsize="21600,21600" o:spt="202" path="m,l,21600r21600,l21600,xe">
+                      <v:stroke joinstyle="miter"/>
+                      <v:path gradientshapeok="t" o:connecttype="rect"/>
+                    </v:shapetype>
                     <v:shape id="Text Box 478" o:spid="_x0000_s1034" type="#_x0000_t202" style="position:absolute;left:30956;top:36957;width:39001;height:35528;visibility:visible;mso-wrap-style:square;v-text-anchor:top" o:gfxdata="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" filled="f" stroked="f" strokeweight=".5pt">
                       <v:textbox inset="3.6pt,,3.6pt">
                         <w:txbxContent>
@@ -706,6 +713,7 @@
                               <w15:appearance w15:val="hidden"/>
                               <w:text/>
                             </w:sdtPr>
+                            <w:sdtEndPr/>
                             <w:sdtContent>
                               <w:p>
                                 <w:pPr>
@@ -730,7 +738,6 @@
                               </w:p>
                             </w:sdtContent>
                           </w:sdt>
-                          <w:bookmarkStart w:id="1" w:name="_GoBack" w:displacedByCustomXml="next"/>
                           <w:sdt>
                             <w:sdtPr>
                               <w:rPr>
@@ -746,6 +753,7 @@
                               <w15:appearance w15:val="hidden"/>
                               <w:text/>
                             </w:sdtPr>
+                            <w:sdtEndPr/>
                             <w:sdtContent>
                               <w:p>
                                 <w:pPr>
@@ -770,7 +778,6 @@
                               </w:p>
                             </w:sdtContent>
                           </w:sdt>
-                          <w:bookmarkEnd w:id="1" w:displacedByCustomXml="prev"/>
                         </w:txbxContent>
                       </v:textbox>
                     </v:shape>
@@ -787,7 +794,6 @@
                                 <w:szCs w:val="36"/>
                               </w:rPr>
                             </w:pPr>
-                            <w:proofErr w:type="spellStart"/>
                             <w:r>
                               <w:rPr>
                                 <w:color w:val="E7E6E6" w:themeColor="background2"/>
@@ -795,17 +801,7 @@
                                 <w:sz w:val="36"/>
                                 <w:szCs w:val="36"/>
                               </w:rPr>
-                              <w:t>Farzin</w:t>
-                            </w:r>
-                            <w:proofErr w:type="spellEnd"/>
-                            <w:r>
-                              <w:rPr>
-                                <w:color w:val="E7E6E6" w:themeColor="background2"/>
-                                <w:spacing w:val="20"/>
-                                <w:sz w:val="36"/>
-                                <w:szCs w:val="36"/>
-                              </w:rPr>
-                              <w:t xml:space="preserve"> Amiri, Trishal Varma</w:t>
+                              <w:t>Trishal Varma</w:t>
                             </w:r>
                           </w:p>
                         </w:txbxContent>
@@ -1347,15 +1343,7 @@
         </w:tabs>
       </w:pPr>
       <w:r>
-        <w:t xml:space="preserve">Before we initialize the chatbot, we also create </w:t>
-      </w:r>
-      <w:proofErr w:type="gramStart"/>
-      <w:r>
-        <w:t>a</w:t>
-      </w:r>
-      <w:proofErr w:type="gramEnd"/>
-      <w:r>
-        <w:t xml:space="preserve"> LDA model using </w:t>
+        <w:t xml:space="preserve">Before we initialize the chatbot, we also create a LDA model using </w:t>
       </w:r>
       <w:proofErr w:type="spellStart"/>
       <w:r>
@@ -1586,15 +1574,15 @@
         </w:rPr>
       </w:pPr>
       <w:r>
-        <w:t xml:space="preserve">Here we ask for name and get that particular knowledge base started then gain details about the </w:t>
+        <w:t xml:space="preserve">Here we ask for name and get that </w:t>
       </w:r>
       <w:proofErr w:type="gramStart"/>
       <w:r>
-        <w:t>user, and</w:t>
+        <w:t>particular knowledge</w:t>
       </w:r>
       <w:proofErr w:type="gramEnd"/>
       <w:r>
-        <w:t xml:space="preserve"> act accordingly to what type of detail is given thereafter.</w:t>
+        <w:t xml:space="preserve"> base started then gain details about the user, and act accordingly to what type of detail is given thereafter.</w:t>
       </w:r>
     </w:p>
     <w:p/>
@@ -4018,7 +4006,7 @@
 </file>
 
 <file path=word/styles.xml><?xml version="1.0" encoding="utf-8"?>
-<w:styles xmlns:mc="http://schemas.openxmlformats.org/markup-compatibility/2006" xmlns:r="http://schemas.openxmlformats.org/officeDocument/2006/relationships" xmlns:w="http://schemas.openxmlformats.org/wordprocessingml/2006/main" xmlns:w14="http://schemas.microsoft.com/office/word/2010/wordml" xmlns:w15="http://schemas.microsoft.com/office/word/2012/wordml" xmlns:w16cex="http://schemas.microsoft.com/office/word/2018/wordml/cex" xmlns:w16cid="http://schemas.microsoft.com/office/word/2016/wordml/cid" xmlns:w16="http://schemas.microsoft.com/office/word/2018/wordml" xmlns:w16se="http://schemas.microsoft.com/office/word/2015/wordml/symex" mc:Ignorable="w14 w15 w16se w16cid w16 w16cex">
+<w:styles xmlns:mc="http://schemas.openxmlformats.org/markup-compatibility/2006" xmlns:r="http://schemas.openxmlformats.org/officeDocument/2006/relationships" xmlns:w="http://schemas.openxmlformats.org/wordprocessingml/2006/main" xmlns:w14="http://schemas.microsoft.com/office/word/2010/wordml" xmlns:w15="http://schemas.microsoft.com/office/word/2012/wordml" xmlns:w16cex="http://schemas.microsoft.com/office/word/2018/wordml/cex" xmlns:w16cid="http://schemas.microsoft.com/office/word/2016/wordml/cid" xmlns:w16="http://schemas.microsoft.com/office/word/2018/wordml" xmlns:w16sdtdh="http://schemas.microsoft.com/office/word/2020/wordml/sdtdatahash" xmlns:w16se="http://schemas.microsoft.com/office/word/2015/wordml/symex" mc:Ignorable="w14 w15 w16se w16cid w16 w16cex w16sdtdh">
   <w:docDefaults>
     <w:rPrDefault>
       <w:rPr>
@@ -4136,6 +4124,7 @@
     <w:lsdException w:name="HTML Sample" w:semiHidden="1" w:unhideWhenUsed="1"/>
     <w:lsdException w:name="HTML Typewriter" w:semiHidden="1" w:unhideWhenUsed="1"/>
     <w:lsdException w:name="HTML Variable" w:semiHidden="1" w:unhideWhenUsed="1"/>
+    <w:lsdException w:name="Normal Table" w:semiHidden="1" w:unhideWhenUsed="1"/>
     <w:lsdException w:name="annotation subject" w:semiHidden="1" w:unhideWhenUsed="1"/>
     <w:lsdException w:name="No List" w:semiHidden="1" w:unhideWhenUsed="1"/>
     <w:lsdException w:name="Outline List 1" w:semiHidden="1" w:unhideWhenUsed="1"/>
@@ -4182,8 +4171,10 @@
     <w:lsdException w:name="Table Subtle 2" w:semiHidden="1" w:unhideWhenUsed="1"/>
     <w:lsdException w:name="Table Web 1" w:semiHidden="1" w:unhideWhenUsed="1"/>
     <w:lsdException w:name="Table Web 2" w:semiHidden="1" w:unhideWhenUsed="1"/>
+    <w:lsdException w:name="Table Web 3" w:semiHidden="1" w:unhideWhenUsed="1"/>
     <w:lsdException w:name="Balloon Text" w:semiHidden="1" w:unhideWhenUsed="1"/>
     <w:lsdException w:name="Table Grid" w:uiPriority="39"/>
+    <w:lsdException w:name="Table Theme" w:semiHidden="1" w:unhideWhenUsed="1"/>
     <w:lsdException w:name="Placeholder Text" w:semiHidden="1"/>
     <w:lsdException w:name="No Spacing" w:uiPriority="1" w:qFormat="1"/>
     <w:lsdException w:name="Light Shading" w:uiPriority="60"/>

</xml_diff>